<commit_message>
README update; GitHub Link in Protokoll
</commit_message>
<xml_diff>
--- a/Protokoll.docx
+++ b/Protokoll.docx
@@ -63,6 +63,28 @@
           <w:lang w:val="de-DE"/>
         </w:rPr>
       </w:pPr>
+      <w:r>
+        <w:rPr>
+          <w:lang w:val="de-DE"/>
+        </w:rPr>
+        <w:t>Link zu Semesterprojekt auf eigenem GitHub Profil:</w:t>
+      </w:r>
+    </w:p>
+    <w:p>
+      <w:pPr>
+        <w:rPr>
+          <w:lang w:val="de-DE"/>
+        </w:rPr>
+      </w:pPr>
+      <w:hyperlink r:id="rId7" w:history="1">
+        <w:r>
+          <w:rPr>
+            <w:rStyle w:val="Hyperlink"/>
+            <w:lang w:val="de-DE"/>
+          </w:rPr>
+          <w:t>https://github.com/FireGhostPhino/MonsterTradingCardsGame-3</w:t>
+        </w:r>
+      </w:hyperlink>
     </w:p>
     <w:p>
       <w:pPr>
@@ -100,28 +122,12 @@
           <w:lang w:val="de-DE"/>
         </w:rPr>
       </w:pPr>
-      <w:proofErr w:type="spellStart"/>
-      <w:r>
-        <w:rPr>
-          <w:lang w:val="de-DE"/>
-        </w:rPr>
-        <w:t>Lessons</w:t>
-      </w:r>
-      <w:proofErr w:type="spellEnd"/>
-      <w:r>
-        <w:rPr>
-          <w:lang w:val="de-DE"/>
-        </w:rPr>
-        <w:t xml:space="preserve"> </w:t>
-      </w:r>
-      <w:proofErr w:type="spellStart"/>
-      <w:r>
-        <w:rPr>
-          <w:lang w:val="de-DE"/>
-        </w:rPr>
-        <w:t>Learned</w:t>
-      </w:r>
-      <w:proofErr w:type="spellEnd"/>
+      <w:r>
+        <w:rPr>
+          <w:lang w:val="de-DE"/>
+        </w:rPr>
+        <w:t>Lessons Learned</w:t>
+      </w:r>
     </w:p>
     <w:p>
       <w:pPr>
@@ -161,21 +167,7 @@
         <w:rPr>
           <w:lang w:val="de-DE"/>
         </w:rPr>
-        <w:t>Mit Visual Studio 2022 habe ich schon gearbeitet (</w:t>
-      </w:r>
-      <w:proofErr w:type="gramStart"/>
-      <w:r>
-        <w:rPr>
-          <w:lang w:val="de-DE"/>
-        </w:rPr>
-        <w:t>Beispielsweise</w:t>
-      </w:r>
-      <w:proofErr w:type="gramEnd"/>
-      <w:r>
-        <w:rPr>
-          <w:lang w:val="de-DE"/>
-        </w:rPr>
-        <w:t xml:space="preserve"> </w:t>
+        <w:t xml:space="preserve">Mit Visual Studio 2022 habe ich schon gearbeitet (Beispielsweise </w:t>
       </w:r>
       <w:r>
         <w:rPr>
@@ -193,19 +185,7 @@
         <w:rPr>
           <w:lang w:val="de-DE"/>
         </w:rPr>
-        <w:t xml:space="preserve"> </w:t>
-      </w:r>
-      <w:r>
-        <w:rPr>
-          <w:lang w:val="de-DE"/>
-        </w:rPr>
-        <w:t>Visual Studio</w:t>
-      </w:r>
-      <w:r>
-        <w:rPr>
-          <w:lang w:val="de-DE"/>
-        </w:rPr>
-        <w:t xml:space="preserve"> verwendet</w:t>
+        <w:t xml:space="preserve"> Visual Studio verwendet</w:t>
       </w:r>
       <w:r>
         <w:rPr>
@@ -217,19 +197,7 @@
         <w:rPr>
           <w:lang w:val="de-DE"/>
         </w:rPr>
-        <w:t xml:space="preserve">. Neu war jedoch die Versionsverwaltung GIT und GitHub in und mit </w:t>
-      </w:r>
-      <w:r>
-        <w:rPr>
-          <w:lang w:val="de-DE"/>
-        </w:rPr>
-        <w:t>Visual Studio</w:t>
-      </w:r>
-      <w:r>
-        <w:rPr>
-          <w:lang w:val="de-DE"/>
-        </w:rPr>
-        <w:t xml:space="preserve"> zu verwenden. Das ist ein praktisches Feature, um beispielsweise bei Fehlern oder </w:t>
+        <w:t xml:space="preserve">. Neu war jedoch die Versionsverwaltung GIT und GitHub in und mit Visual Studio zu verwenden. Das ist ein praktisches Feature, um beispielsweise bei Fehlern oder </w:t>
       </w:r>
       <w:r>
         <w:rPr>
@@ -253,16 +221,8 @@
         <w:rPr>
           <w:lang w:val="de-DE"/>
         </w:rPr>
-        <w:t xml:space="preserve"> bestimmte Versionen </w:t>
-      </w:r>
-      <w:proofErr w:type="gramStart"/>
-      <w:r>
-        <w:rPr>
-          <w:lang w:val="de-DE"/>
-        </w:rPr>
-        <w:t>zurück zu gehen</w:t>
-      </w:r>
-      <w:proofErr w:type="gramEnd"/>
+        <w:t xml:space="preserve"> bestimmte Versionen zurück zu gehen</w:t>
+      </w:r>
       <w:r>
         <w:rPr>
           <w:lang w:val="de-DE"/>
@@ -280,19 +240,7 @@
         <w:rPr>
           <w:lang w:val="de-DE"/>
         </w:rPr>
-        <w:t xml:space="preserve">Weiters war die Möglichkeit einer Verbindung von der Datenbank (PostgreSQL Docker Container) zu </w:t>
-      </w:r>
-      <w:r>
-        <w:rPr>
-          <w:lang w:val="de-DE"/>
-        </w:rPr>
-        <w:t>Visual Studio</w:t>
-      </w:r>
-      <w:r>
-        <w:rPr>
-          <w:lang w:val="de-DE"/>
-        </w:rPr>
-        <w:t xml:space="preserve"> neu.</w:t>
+        <w:t>Weiters war die Möglichkeit einer Verbindung von der Datenbank (PostgreSQL Docker Container) zu Visual Studio neu.</w:t>
       </w:r>
       <w:r>
         <w:rPr>
@@ -368,19 +316,7 @@
         <w:rPr>
           <w:lang w:val="de-DE"/>
         </w:rPr>
-        <w:t xml:space="preserve">man verschiedene Funktionen oder Teile des Codes in verschiedene Klassen einteilen kann und sollte. Damit wird die Übersichtlichkeit gefördert und somit </w:t>
-      </w:r>
-      <w:r>
-        <w:rPr>
-          <w:lang w:val="de-DE"/>
-        </w:rPr>
-        <w:t>können</w:t>
-      </w:r>
-      <w:r>
-        <w:rPr>
-          <w:lang w:val="de-DE"/>
-        </w:rPr>
-        <w:t xml:space="preserve"> andere Personen den Code leichter verstehen, sowie erleichtert es die Fehlersuche nach Bugs oder anderem unerwünschtem Verhalten.</w:t>
+        <w:t>man verschiedene Funktionen oder Teile des Codes in verschiedene Klassen einteilen kann und sollte. Damit wird die Übersichtlichkeit gefördert und somit können andere Personen den Code leichter verstehen, sowie erleichtert es die Fehlersuche nach Bugs oder anderem unerwünschtem Verhalten.</w:t>
       </w:r>
     </w:p>
     <w:p>
@@ -465,13 +401,7 @@
         <w:rPr>
           <w:lang w:val="de-DE"/>
         </w:rPr>
-        <w:t>Visual Studio</w:t>
-      </w:r>
-      <w:r>
-        <w:rPr>
-          <w:lang w:val="de-DE"/>
-        </w:rPr>
-        <w:t xml:space="preserve"> bietet die Möglichkeit dem aktuellen Projekt ein weiteres hinzuzufügen. Somit ist es beispielsweise möglich einfach Unit-Tests für das Projekt zu erstellen, trotzdem noch sichtbar und </w:t>
+        <w:t xml:space="preserve">Visual Studio bietet die Möglichkeit dem aktuellen Projekt ein weiteres hinzuzufügen. Somit ist es beispielsweise möglich einfach Unit-Tests für das Projekt zu erstellen, trotzdem noch sichtbar und </w:t>
       </w:r>
       <w:r>
         <w:rPr>
@@ -502,55 +432,13 @@
           <w:lang w:val="de-DE"/>
         </w:rPr>
         <w:lastRenderedPageBreak/>
-        <w:t>Es gibt in C# den Datentyp „</w:t>
-      </w:r>
-      <w:proofErr w:type="spellStart"/>
-      <w:r>
-        <w:rPr>
-          <w:lang w:val="de-DE"/>
-        </w:rPr>
-        <w:t>Bool</w:t>
-      </w:r>
-      <w:proofErr w:type="spellEnd"/>
-      <w:r>
-        <w:rPr>
-          <w:lang w:val="de-DE"/>
-        </w:rPr>
-        <w:t>“, welcher TRUE oder FALSE sein kann, welchen es nicht immer in anderen Programmiersprachen auch gibt.</w:t>
-      </w:r>
-      <w:r>
-        <w:rPr>
-          <w:lang w:val="de-DE"/>
-        </w:rPr>
-        <w:t xml:space="preserve"> Somit muss dieser Typ gegebenenfalls mittels „Integer“ simuliert werden. In C# gibt es „</w:t>
-      </w:r>
-      <w:proofErr w:type="spellStart"/>
-      <w:r>
-        <w:rPr>
-          <w:lang w:val="de-DE"/>
-        </w:rPr>
-        <w:t>Bool</w:t>
-      </w:r>
-      <w:proofErr w:type="spellEnd"/>
-      <w:r>
-        <w:rPr>
-          <w:lang w:val="de-DE"/>
-        </w:rPr>
-        <w:t>“ jedoch voll integriert, sodass dieser auch einfach in Vergleichen (wie in „</w:t>
-      </w:r>
-      <w:proofErr w:type="spellStart"/>
-      <w:r>
-        <w:rPr>
-          <w:lang w:val="de-DE"/>
-        </w:rPr>
-        <w:t>if</w:t>
-      </w:r>
-      <w:proofErr w:type="spellEnd"/>
-      <w:r>
-        <w:rPr>
-          <w:lang w:val="de-DE"/>
-        </w:rPr>
-        <w:t>“ Statements) verwendet werden kann.</w:t>
+        <w:t>Es gibt in C# den Datentyp „Bool“, welcher TRUE oder FALSE sein kann, welchen es nicht immer in anderen Programmiersprachen auch gibt.</w:t>
+      </w:r>
+      <w:r>
+        <w:rPr>
+          <w:lang w:val="de-DE"/>
+        </w:rPr>
+        <w:t xml:space="preserve"> Somit muss dieser Typ gegebenenfalls mittels „Integer“ simuliert werden. In C# gibt es „Bool“ jedoch voll integriert, sodass dieser auch einfach in Vergleichen (wie in „if“ Statements) verwendet werden kann.</w:t>
       </w:r>
     </w:p>
     <w:p>
@@ -593,21 +481,7 @@
         <w:rPr>
           <w:lang w:val="de-DE"/>
         </w:rPr>
-        <w:t xml:space="preserve">Unit </w:t>
-      </w:r>
-      <w:proofErr w:type="spellStart"/>
-      <w:r>
-        <w:rPr>
-          <w:lang w:val="de-DE"/>
-        </w:rPr>
-        <w:t>Testing</w:t>
-      </w:r>
-      <w:proofErr w:type="spellEnd"/>
-      <w:r>
-        <w:rPr>
-          <w:lang w:val="de-DE"/>
-        </w:rPr>
-        <w:t xml:space="preserve"> Entscheidungen</w:t>
+        <w:t>Unit Testing Entscheidungen</w:t>
       </w:r>
     </w:p>
     <w:p>
@@ -664,16 +538,8 @@
         <w:rPr>
           <w:lang w:val="de-DE"/>
         </w:rPr>
-        <w:t>localhost:10001/</w:t>
-      </w:r>
-      <w:proofErr w:type="spellStart"/>
-      <w:r>
-        <w:rPr>
-          <w:lang w:val="de-DE"/>
-        </w:rPr>
-        <w:t>chatroom</w:t>
-      </w:r>
-      <w:proofErr w:type="spellEnd"/>
+        <w:t>localhost:10001/chatroom</w:t>
+      </w:r>
       <w:r>
         <w:rPr>
           <w:lang w:val="de-DE"/>
@@ -758,37 +624,7 @@
         <w:rPr>
           <w:lang w:val="de-DE"/>
         </w:rPr>
-        <w:t>Der Zeitpunkt (Datum, Uhrzeit (</w:t>
-      </w:r>
-      <w:proofErr w:type="spellStart"/>
-      <w:proofErr w:type="gramStart"/>
-      <w:r>
-        <w:rPr>
-          <w:lang w:val="de-DE"/>
-        </w:rPr>
-        <w:t>dd.mm.yyyy</w:t>
-      </w:r>
-      <w:proofErr w:type="spellEnd"/>
-      <w:proofErr w:type="gramEnd"/>
-      <w:r>
-        <w:rPr>
-          <w:lang w:val="de-DE"/>
-        </w:rPr>
-        <w:t xml:space="preserve"> </w:t>
-      </w:r>
-      <w:proofErr w:type="spellStart"/>
-      <w:r>
-        <w:rPr>
-          <w:lang w:val="de-DE"/>
-        </w:rPr>
-        <w:t>hh:mm:ss</w:t>
-      </w:r>
-      <w:proofErr w:type="spellEnd"/>
-      <w:r>
-        <w:rPr>
-          <w:lang w:val="de-DE"/>
-        </w:rPr>
-        <w:t>)), zu welchem die Nachricht vom Server empfangen wurde</w:t>
+        <w:t>Der Zeitpunkt (Datum, Uhrzeit (dd.mm.yyyy hh:mm:ss)), zu welchem die Nachricht vom Server empfangen wurde</w:t>
       </w:r>
     </w:p>
     <w:p>
@@ -817,43 +653,13 @@
         <w:rPr>
           <w:lang w:val="de-DE"/>
         </w:rPr>
-        <w:t>Genauso</w:t>
-      </w:r>
-      <w:r>
-        <w:rPr>
-          <w:lang w:val="de-DE"/>
-        </w:rPr>
-        <w:t xml:space="preserve"> kann jederzeit mit „</w:t>
-      </w:r>
-      <w:r>
-        <w:rPr>
-          <w:lang w:val="de-DE"/>
-        </w:rPr>
-        <w:t>POST</w:t>
-      </w:r>
-      <w:r>
-        <w:rPr>
-          <w:lang w:val="de-DE"/>
-        </w:rPr>
-        <w:t xml:space="preserve">“ </w:t>
-      </w:r>
-      <w:r>
-        <w:rPr>
-          <w:lang w:val="de-DE"/>
-        </w:rPr>
-        <w:t xml:space="preserve">an den gleichen Pfad eine Nachricht gesendet werden, dabei ist genauso der </w:t>
-      </w:r>
-      <w:r>
-        <w:rPr>
-          <w:lang w:val="de-DE"/>
-        </w:rPr>
-        <w:t>Sicherheitstoken</w:t>
-      </w:r>
-      <w:r>
-        <w:rPr>
-          <w:lang w:val="de-DE"/>
-        </w:rPr>
-        <w:t xml:space="preserve"> nötig.</w:t>
+        <w:t xml:space="preserve">Genauso kann jederzeit mit „POST“ </w:t>
+      </w:r>
+      <w:r>
+        <w:rPr>
+          <w:lang w:val="de-DE"/>
+        </w:rPr>
+        <w:t>an den gleichen Pfad eine Nachricht gesendet werden, dabei ist genauso der Sicherheitstoken nötig.</w:t>
       </w:r>
     </w:p>
     <w:p>
@@ -897,33 +703,17 @@
         </w:rPr>
         <w:t>{"Username":"</w:t>
       </w:r>
-      <w:proofErr w:type="spellStart"/>
       <w:r>
         <w:rPr>
           <w:lang w:val="de-DE"/>
         </w:rPr>
         <w:t>beispielusername</w:t>
       </w:r>
-      <w:proofErr w:type="spellEnd"/>
-      <w:r>
-        <w:rPr>
-          <w:lang w:val="de-DE"/>
-        </w:rPr>
-        <w:t>", "</w:t>
-      </w:r>
-      <w:proofErr w:type="spellStart"/>
-      <w:r>
-        <w:rPr>
-          <w:lang w:val="de-DE"/>
-        </w:rPr>
-        <w:t>MessageText</w:t>
-      </w:r>
-      <w:proofErr w:type="spellEnd"/>
-      <w:r>
-        <w:rPr>
-          <w:lang w:val="de-DE"/>
-        </w:rPr>
-        <w:t>":"</w:t>
+      <w:r>
+        <w:rPr>
+          <w:lang w:val="de-DE"/>
+        </w:rPr>
+        <w:t>", "MessageText":"</w:t>
       </w:r>
       <w:r>
         <w:rPr>
@@ -966,67 +756,23 @@
           <w:lang w:val="de-DE"/>
         </w:rPr>
       </w:pPr>
-      <w:proofErr w:type="spellStart"/>
-      <w:r>
-        <w:rPr>
-          <w:lang w:val="de-DE"/>
-        </w:rPr>
-        <w:t>id</w:t>
-      </w:r>
-      <w:proofErr w:type="spellEnd"/>
-      <w:r>
-        <w:rPr>
-          <w:lang w:val="de-DE"/>
-        </w:rPr>
-        <w:t xml:space="preserve">: </w:t>
-      </w:r>
-      <w:proofErr w:type="spellStart"/>
-      <w:r>
-        <w:rPr>
-          <w:lang w:val="de-DE"/>
-        </w:rPr>
-        <w:t>primary</w:t>
-      </w:r>
-      <w:proofErr w:type="spellEnd"/>
-      <w:r>
-        <w:rPr>
-          <w:lang w:val="de-DE"/>
-        </w:rPr>
-        <w:t xml:space="preserve"> </w:t>
-      </w:r>
-      <w:proofErr w:type="spellStart"/>
-      <w:r>
-        <w:rPr>
-          <w:lang w:val="de-DE"/>
-        </w:rPr>
-        <w:t>key</w:t>
-      </w:r>
-      <w:proofErr w:type="spellEnd"/>
-      <w:r>
-        <w:rPr>
-          <w:lang w:val="de-DE"/>
-        </w:rPr>
-        <w:t xml:space="preserve">, </w:t>
-      </w:r>
-      <w:r>
-        <w:rPr>
-          <w:lang w:val="de-DE"/>
-        </w:rPr>
-        <w:t xml:space="preserve">INT, </w:t>
-      </w:r>
-      <w:proofErr w:type="spellStart"/>
-      <w:r>
-        <w:rPr>
-          <w:lang w:val="de-DE"/>
-        </w:rPr>
-        <w:t>Autoincrement</w:t>
-      </w:r>
-      <w:proofErr w:type="spellEnd"/>
-      <w:r>
-        <w:rPr>
-          <w:lang w:val="de-DE"/>
-        </w:rPr>
-        <w:t xml:space="preserve"> der Datenbank, NOT NULL</w:t>
+      <w:r>
+        <w:rPr>
+          <w:lang w:val="de-DE"/>
+        </w:rPr>
+        <w:t xml:space="preserve">id: </w:t>
+      </w:r>
+      <w:r>
+        <w:rPr>
+          <w:lang w:val="de-DE"/>
+        </w:rPr>
+        <w:t xml:space="preserve">primary key, </w:t>
+      </w:r>
+      <w:r>
+        <w:rPr>
+          <w:lang w:val="de-DE"/>
+        </w:rPr>
+        <w:t>INT, Autoincrement der Datenbank, NOT NULL</w:t>
       </w:r>
     </w:p>
     <w:p>
@@ -1041,33 +787,11 @@
           <w:lang w:val="de-DE"/>
         </w:rPr>
       </w:pPr>
-      <w:proofErr w:type="spellStart"/>
-      <w:r>
-        <w:rPr>
-          <w:lang w:val="de-DE"/>
-        </w:rPr>
-        <w:t>username</w:t>
-      </w:r>
-      <w:proofErr w:type="spellEnd"/>
-      <w:r>
-        <w:rPr>
-          <w:lang w:val="de-DE"/>
-        </w:rPr>
-        <w:t xml:space="preserve">: </w:t>
-      </w:r>
-      <w:proofErr w:type="gramStart"/>
-      <w:r>
-        <w:rPr>
-          <w:lang w:val="de-DE"/>
-        </w:rPr>
-        <w:t>VARCHAR(</w:t>
-      </w:r>
-      <w:proofErr w:type="gramEnd"/>
-      <w:r>
-        <w:rPr>
-          <w:lang w:val="de-DE"/>
-        </w:rPr>
-        <w:t>50)</w:t>
+      <w:r>
+        <w:rPr>
+          <w:lang w:val="de-DE"/>
+        </w:rPr>
+        <w:t>username: VARCHAR(50)</w:t>
       </w:r>
       <w:r>
         <w:rPr>
@@ -1094,33 +818,11 @@
           <w:lang w:val="de-DE"/>
         </w:rPr>
       </w:pPr>
-      <w:proofErr w:type="spellStart"/>
-      <w:r>
-        <w:rPr>
-          <w:lang w:val="de-DE"/>
-        </w:rPr>
-        <w:t>message</w:t>
-      </w:r>
-      <w:proofErr w:type="spellEnd"/>
-      <w:r>
-        <w:rPr>
-          <w:lang w:val="de-DE"/>
-        </w:rPr>
-        <w:t xml:space="preserve">: </w:t>
-      </w:r>
-      <w:proofErr w:type="gramStart"/>
-      <w:r>
-        <w:rPr>
-          <w:lang w:val="de-DE"/>
-        </w:rPr>
-        <w:t>VARCHAR(</w:t>
-      </w:r>
-      <w:proofErr w:type="gramEnd"/>
-      <w:r>
-        <w:rPr>
-          <w:lang w:val="de-DE"/>
-        </w:rPr>
-        <w:t>510)</w:t>
+      <w:r>
+        <w:rPr>
+          <w:lang w:val="de-DE"/>
+        </w:rPr>
+        <w:t>message: VARCHAR(510)</w:t>
       </w:r>
       <w:r>
         <w:rPr>
@@ -1147,61 +849,17 @@
           <w:lang w:val="de-DE"/>
         </w:rPr>
       </w:pPr>
-      <w:proofErr w:type="spellStart"/>
-      <w:r>
-        <w:rPr>
-          <w:lang w:val="de-DE"/>
-        </w:rPr>
-        <w:t>messagetime</w:t>
-      </w:r>
-      <w:proofErr w:type="spellEnd"/>
-      <w:r>
-        <w:rPr>
-          <w:lang w:val="de-DE"/>
-        </w:rPr>
-        <w:t xml:space="preserve">: </w:t>
-      </w:r>
-      <w:proofErr w:type="spellStart"/>
-      <w:r>
-        <w:rPr>
-          <w:lang w:val="de-DE"/>
-        </w:rPr>
-        <w:t>timestamp</w:t>
-      </w:r>
-      <w:proofErr w:type="spellEnd"/>
-      <w:r>
-        <w:rPr>
-          <w:lang w:val="de-DE"/>
-        </w:rPr>
-        <w:t xml:space="preserve"> </w:t>
-      </w:r>
-      <w:proofErr w:type="spellStart"/>
-      <w:r>
-        <w:rPr>
-          <w:lang w:val="de-DE"/>
-        </w:rPr>
-        <w:t>without</w:t>
-      </w:r>
-      <w:proofErr w:type="spellEnd"/>
-      <w:r>
-        <w:rPr>
-          <w:lang w:val="de-DE"/>
-        </w:rPr>
-        <w:t xml:space="preserve"> time </w:t>
-      </w:r>
-      <w:proofErr w:type="spellStart"/>
-      <w:r>
-        <w:rPr>
-          <w:lang w:val="de-DE"/>
-        </w:rPr>
-        <w:t>zone</w:t>
-      </w:r>
-      <w:proofErr w:type="spellEnd"/>
-      <w:r>
-        <w:rPr>
-          <w:lang w:val="de-DE"/>
-        </w:rPr>
-        <w:t>, NOT NULL</w:t>
+      <w:r>
+        <w:rPr>
+          <w:lang w:val="de-DE"/>
+        </w:rPr>
+        <w:t xml:space="preserve">messagetime: timestamp </w:t>
+      </w:r>
+      <w:r>
+        <w:rPr>
+          <w:lang w:val="de-DE"/>
+        </w:rPr>
+        <w:t>without time zone, NOT NULL</w:t>
       </w:r>
     </w:p>
     <w:p>
@@ -1223,20 +881,12 @@
           <w:lang w:val="de-DE"/>
         </w:rPr>
       </w:pPr>
-      <w:proofErr w:type="spellStart"/>
       <w:r>
         <w:rPr>
           <w:lang w:val="de-DE"/>
         </w:rPr>
         <w:lastRenderedPageBreak/>
-        <w:t>Tracked</w:t>
-      </w:r>
-      <w:proofErr w:type="spellEnd"/>
-      <w:r>
-        <w:rPr>
-          <w:lang w:val="de-DE"/>
-        </w:rPr>
-        <w:t xml:space="preserve"> Time</w:t>
+        <w:t>Tracked Time</w:t>
       </w:r>
     </w:p>
     <w:p>
@@ -1247,8 +897,8 @@
       </w:pPr>
     </w:p>
     <w:sectPr>
-      <w:headerReference w:type="default" r:id="rId7"/>
-      <w:footerReference w:type="default" r:id="rId8"/>
+      <w:headerReference w:type="default" r:id="rId8"/>
+      <w:footerReference w:type="default" r:id="rId9"/>
       <w:pgSz w:w="11906" w:h="16838"/>
       <w:pgMar w:top="993" w:right="1417" w:bottom="1134" w:left="1417" w:header="708" w:footer="708" w:gutter="0"/>
       <w:cols w:space="708"/>
@@ -2897,6 +2547,29 @@
       <w:sz w:val="24"/>
     </w:rPr>
   </w:style>
+  <w:style w:type="character" w:styleId="Hyperlink">
+    <w:name w:val="Hyperlink"/>
+    <w:basedOn w:val="Absatz-Standardschriftart"/>
+    <w:uiPriority w:val="99"/>
+    <w:unhideWhenUsed/>
+    <w:rsid w:val="008403CF"/>
+    <w:rPr>
+      <w:color w:val="467886" w:themeColor="hyperlink"/>
+      <w:u w:val="single"/>
+    </w:rPr>
+  </w:style>
+  <w:style w:type="character" w:styleId="NichtaufgelsteErwhnung">
+    <w:name w:val="Unresolved Mention"/>
+    <w:basedOn w:val="Absatz-Standardschriftart"/>
+    <w:uiPriority w:val="99"/>
+    <w:semiHidden/>
+    <w:unhideWhenUsed/>
+    <w:rsid w:val="008403CF"/>
+    <w:rPr>
+      <w:color w:val="605E5C"/>
+      <w:shd w:val="clear" w:color="auto" w:fill="E1DFDD"/>
+    </w:rPr>
+  </w:style>
 </w:styles>
 </file>
 

</xml_diff>